<commit_message>
Added week 11 status report
</commit_message>
<xml_diff>
--- a/w10/StatusReportNov7.docx
+++ b/w10/StatusReportNov7.docx
@@ -222,7 +222,13 @@
     </w:p>
     <w:p>
       <w:r>
-        <w:t xml:space="preserve">Here is the updated fritzing diagram. (This diagram was created by Richard </w:t>
+        <w:t xml:space="preserve">Here is the </w:t>
+      </w:r>
+      <w:r>
+        <w:t>updated fritzing diagram. (C</w:t>
+      </w:r>
+      <w:r>
+        <w:t xml:space="preserve">reated by Richard </w:t>
       </w:r>
       <w:proofErr w:type="spellStart"/>
       <w:r>
@@ -280,19 +286,16 @@
     </w:p>
     <w:p>
       <w:r>
-        <w:t xml:space="preserve">There are no financial updates. No money has been spent since the last update. </w:t>
-      </w:r>
-      <w:bookmarkStart w:id="0" w:name="_GoBack"/>
-      <w:bookmarkEnd w:id="0"/>
-      <w:r>
-        <w:t>I expect to buy some components for the finished project such as stand-offs, shrink tubing, etc.</w:t>
+        <w:t>There are no financial updates. No money has been spent since the last update. I expect to buy some components for the finished project such as stand-offs, shrink tubing, etc.</w:t>
       </w:r>
     </w:p>
     <w:p>
+      <w:bookmarkStart w:id="0" w:name="_GoBack"/>
       <w:r>
         <w:t>Here are some hyperlinks that helped me produce the code responsible for the readings.</w:t>
       </w:r>
     </w:p>
+    <w:bookmarkEnd w:id="0"/>
     <w:p>
       <w:r>
         <w:t>&lt;links&gt;</w:t>
@@ -790,6 +793,7 @@
     <w:lsdException w:name="HTML Sample" w:semiHidden="1" w:unhideWhenUsed="1"/>
     <w:lsdException w:name="HTML Typewriter" w:semiHidden="1" w:unhideWhenUsed="1"/>
     <w:lsdException w:name="HTML Variable" w:semiHidden="1" w:unhideWhenUsed="1"/>
+    <w:lsdException w:name="Normal Table" w:semiHidden="1" w:unhideWhenUsed="1"/>
     <w:lsdException w:name="annotation subject" w:semiHidden="1" w:unhideWhenUsed="1"/>
     <w:lsdException w:name="No List" w:semiHidden="1" w:unhideWhenUsed="1"/>
     <w:lsdException w:name="Outline List 1" w:semiHidden="1" w:unhideWhenUsed="1"/>
@@ -836,8 +840,10 @@
     <w:lsdException w:name="Table Subtle 2" w:semiHidden="1" w:unhideWhenUsed="1"/>
     <w:lsdException w:name="Table Web 1" w:semiHidden="1" w:unhideWhenUsed="1"/>
     <w:lsdException w:name="Table Web 2" w:semiHidden="1" w:unhideWhenUsed="1"/>
+    <w:lsdException w:name="Table Web 3" w:semiHidden="1" w:unhideWhenUsed="1"/>
     <w:lsdException w:name="Balloon Text" w:semiHidden="1" w:unhideWhenUsed="1"/>
     <w:lsdException w:name="Table Grid" w:uiPriority="39"/>
+    <w:lsdException w:name="Table Theme" w:semiHidden="1" w:unhideWhenUsed="1"/>
     <w:lsdException w:name="Placeholder Text" w:semiHidden="1"/>
     <w:lsdException w:name="No Spacing" w:uiPriority="1" w:qFormat="1"/>
     <w:lsdException w:name="Light Shading" w:uiPriority="60"/>

</xml_diff>

<commit_message>
Fixed financial update line
</commit_message>
<xml_diff>
--- a/w10/StatusReportNov7.docx
+++ b/w10/StatusReportNov7.docx
@@ -200,105 +200,67 @@
     </w:p>
     <w:p>
       <w:r>
-        <w:t>As I was constructing the circuit that was outlined in the fritzing diagram provided last updated I noticed an opportunity of improvement. I was able to modify the circuit to include the sensor hat. This creates a tidier looking circuit. The project has been modified to include the sensor hat.</w:t>
+        <w:t>As I was constructing the circuit that was outlined in the fritzing diagram provided last updated I noticed an opportunity of improvement. I was able to modify the circuit to include the sensor hat. This creates a tidier looking circuit. The project has been modified to include the senso</w:t>
+      </w:r>
+      <w:r>
+        <w:t>r hat.</w:t>
       </w:r>
       <w:r>
         <w:br/>
-        <w:t>Here is an image of the circuit including the sensor hat.</w:t>
+        <w:t>On the course website you will find an image of the circuit including the sensor hat.</w:t>
       </w:r>
     </w:p>
     <w:p>
       <w:r>
-        <w:t>&lt;</w:t>
-      </w:r>
-      <w:proofErr w:type="spellStart"/>
-      <w:r>
-        <w:t>img</w:t>
-      </w:r>
-      <w:proofErr w:type="spellEnd"/>
-      <w:r>
-        <w:t>&gt;</w:t>
+        <w:t>Completing the circuit</w:t>
+      </w:r>
+      <w:r>
+        <w:t xml:space="preserve"> ha</w:t>
+      </w:r>
+      <w:r>
+        <w:t>s</w:t>
+      </w:r>
+      <w:r>
+        <w:t xml:space="preserve"> brought me closer to meeting the objectives of the project as defined in the approved approval. </w:t>
+      </w:r>
+      <w:r>
+        <w:t>Notable u</w:t>
+      </w:r>
+      <w:r>
+        <w:t xml:space="preserve">pcoming </w:t>
+      </w:r>
+      <w:r>
+        <w:t xml:space="preserve">tasks </w:t>
+      </w:r>
+      <w:r>
+        <w:t>include the possibly printing a secondary c</w:t>
+      </w:r>
+      <w:r>
+        <w:t>ircuit board to complement the sensor h</w:t>
+      </w:r>
+      <w:r>
+        <w:t>at to allow a more complete package, calibrating the reading for solar cell output voltage and light level, pushing the data into a database, and cutting an acrylic case for the project.</w:t>
       </w:r>
     </w:p>
     <w:p>
       <w:r>
-        <w:t xml:space="preserve">Here is the </w:t>
-      </w:r>
-      <w:r>
-        <w:t>updated fritzing diagram. (C</w:t>
-      </w:r>
-      <w:r>
-        <w:t xml:space="preserve">reated by Richard </w:t>
-      </w:r>
-      <w:proofErr w:type="spellStart"/>
-      <w:r>
-        <w:t>Burak</w:t>
-      </w:r>
-      <w:proofErr w:type="spellEnd"/>
-      <w:r>
-        <w:t xml:space="preserve"> and is used with his permission)</w:t>
+        <w:t xml:space="preserve">Financial updates are that no </w:t>
+      </w:r>
+      <w:r>
+        <w:t>money has been spent since the last update. I expect to buy some components for the finished project such as stand-offs, shrink tubing, etc.</w:t>
       </w:r>
     </w:p>
     <w:p>
       <w:r>
-        <w:t>&lt;</w:t>
-      </w:r>
-      <w:proofErr w:type="spellStart"/>
-      <w:r>
-        <w:t>img</w:t>
-      </w:r>
-      <w:proofErr w:type="spellEnd"/>
-      <w:r>
-        <w:t>&gt;</w:t>
-      </w:r>
-    </w:p>
-    <w:p>
-      <w:r>
-        <w:t>Completing the circuit</w:t>
-      </w:r>
-      <w:r>
-        <w:t xml:space="preserve"> ha</w:t>
-      </w:r>
-      <w:r>
-        <w:t>s</w:t>
-      </w:r>
-      <w:r>
-        <w:t xml:space="preserve"> brought me closer to meeting the objectives of the project as defined in the approved approval. </w:t>
-      </w:r>
-      <w:r>
-        <w:t>Notable u</w:t>
-      </w:r>
-      <w:r>
-        <w:t xml:space="preserve">pcoming </w:t>
-      </w:r>
-      <w:r>
-        <w:t xml:space="preserve">tasks </w:t>
-      </w:r>
-      <w:r>
-        <w:t>include the possibly printing a secondary c</w:t>
-      </w:r>
-      <w:r>
-        <w:t>ircuit board to complement the sensor h</w:t>
-      </w:r>
-      <w:r>
-        <w:t>at to allow a more complete package, calibrating the reading for solar cell output voltage and light level, pushing the data into a database, and cutting an acrylic case for the project.</w:t>
-      </w:r>
-    </w:p>
-    <w:p>
-      <w:r>
-        <w:t>There are no financial updates. No money has been spent since the last update. I expect to buy some components for the finished project such as stand-offs, shrink tubing, etc.</w:t>
-      </w:r>
-    </w:p>
-    <w:p>
+        <w:t xml:space="preserve">On the course </w:t>
+      </w:r>
       <w:bookmarkStart w:id="0" w:name="_GoBack"/>
-      <w:r>
-        <w:t>Here are some hyperlinks that helped me produce the code responsible for the readings.</w:t>
-      </w:r>
-    </w:p>
-    <w:bookmarkEnd w:id="0"/>
-    <w:p>
-      <w:r>
-        <w:t>&lt;links&gt;</w:t>
+      <w:bookmarkEnd w:id="0"/>
+      <w:r>
+        <w:t>website,</w:t>
+      </w:r>
+      <w:r>
+        <w:t xml:space="preserve"> you will find some hyperlinks that helped me produce the code for the reading.</w:t>
       </w:r>
     </w:p>
     <w:sectPr>

</xml_diff>